<commit_message>
Most security breaches treated, waiting to do another zap test, all working for now... Tested all ok
</commit_message>
<xml_diff>
--- a/Documents&Screenshots/ZapTestDoc.docx
+++ b/Documents&Screenshots/ZapTestDoc.docx
@@ -47,7 +47,25 @@
           <w:sz w:val="24"/>
           <w:szCs w:val="24"/>
         </w:rPr>
-        <w:t>Manual test completed, created user zaptest did a story and commented a couple stories.</w:t>
+        <w:t xml:space="preserve">Manual test completed, created user </w:t>
+      </w:r>
+      <w:proofErr w:type="spellStart"/>
+      <w:r>
+        <w:rPr>
+          <w:rFonts w:ascii="Arial" w:hAnsi="Arial" w:cs="Arial"/>
+          <w:sz w:val="24"/>
+          <w:szCs w:val="24"/>
+        </w:rPr>
+        <w:t>zaptest</w:t>
+      </w:r>
+      <w:proofErr w:type="spellEnd"/>
+      <w:r>
+        <w:rPr>
+          <w:rFonts w:ascii="Arial" w:hAnsi="Arial" w:cs="Arial"/>
+          <w:sz w:val="24"/>
+          <w:szCs w:val="24"/>
+        </w:rPr>
+        <w:t xml:space="preserve"> did a story and commented a couple stories.</w:t>
       </w:r>
     </w:p>
     <w:p>
@@ -333,6 +351,31 @@
           <w:sz w:val="24"/>
           <w:szCs w:val="24"/>
         </w:rPr>
+        <w:t xml:space="preserve">2 </w:t>
+      </w:r>
+      <w:r>
+        <w:rPr>
+          <w:rFonts w:ascii="Arial" w:hAnsi="Arial" w:cs="Arial"/>
+          <w:sz w:val="24"/>
+          <w:szCs w:val="24"/>
+        </w:rPr>
+        <w:t>Screenshots on the bottom of the document just in case.</w:t>
+      </w:r>
+    </w:p>
+    <w:p>
+      <w:pPr>
+        <w:rPr>
+          <w:rFonts w:ascii="Arial" w:hAnsi="Arial" w:cs="Arial"/>
+          <w:sz w:val="24"/>
+          <w:szCs w:val="24"/>
+        </w:rPr>
+      </w:pPr>
+      <w:r>
+        <w:rPr>
+          <w:rFonts w:ascii="Arial" w:hAnsi="Arial" w:cs="Arial"/>
+          <w:sz w:val="24"/>
+          <w:szCs w:val="24"/>
+        </w:rPr>
         <w:t>The complete list:</w:t>
       </w:r>
     </w:p>
@@ -645,7 +688,451 @@
           <w:sz w:val="24"/>
           <w:szCs w:val="24"/>
         </w:rPr>
+        <w:lastRenderedPageBreak/>
         <w:t xml:space="preserve">Timestamp Disclosure - Unix (268) </w:t>
+      </w:r>
+    </w:p>
+    <w:p>
+      <w:pPr>
+        <w:rPr>
+          <w:rFonts w:ascii="Arial" w:hAnsi="Arial" w:cs="Arial"/>
+          <w:sz w:val="24"/>
+          <w:szCs w:val="24"/>
+        </w:rPr>
+      </w:pPr>
+      <w:r>
+        <w:rPr>
+          <w:rFonts w:ascii="Arial" w:hAnsi="Arial" w:cs="Arial"/>
+          <w:sz w:val="24"/>
+          <w:szCs w:val="24"/>
+        </w:rPr>
+        <w:t>And after fixing some stuff :</w:t>
+      </w:r>
+    </w:p>
+    <w:p>
+      <w:pPr>
+        <w:numPr>
+          <w:ilvl w:val="0"/>
+          <w:numId w:val="2"/>
+        </w:numPr>
+        <w:spacing w:before="100" w:beforeAutospacing="1" w:after="100" w:afterAutospacing="1" w:line="240" w:lineRule="auto"/>
+        <w:rPr>
+          <w:rFonts w:ascii="Times New Roman" w:eastAsia="Times New Roman" w:hAnsi="Times New Roman" w:cs="Times New Roman"/>
+          <w:color w:val="FF0000"/>
+          <w:sz w:val="24"/>
+          <w:szCs w:val="24"/>
+        </w:rPr>
+      </w:pPr>
+      <w:r>
+        <w:rPr>
+          <w:rFonts w:ascii="Times New Roman" w:eastAsia="Times New Roman" w:hAnsi="Times New Roman" w:cs="Times New Roman"/>
+          <w:color w:val="FF0000"/>
+          <w:sz w:val="24"/>
+          <w:szCs w:val="24"/>
+        </w:rPr>
+        <w:t xml:space="preserve">Cross Site Scripting (Reflected) (2) </w:t>
+      </w:r>
+    </w:p>
+    <w:p>
+      <w:pPr>
+        <w:numPr>
+          <w:ilvl w:val="0"/>
+          <w:numId w:val="2"/>
+        </w:numPr>
+        <w:spacing w:before="100" w:beforeAutospacing="1" w:after="100" w:afterAutospacing="1" w:line="240" w:lineRule="auto"/>
+        <w:rPr>
+          <w:rFonts w:ascii="Times New Roman" w:eastAsia="Times New Roman" w:hAnsi="Times New Roman" w:cs="Times New Roman"/>
+          <w:sz w:val="24"/>
+          <w:szCs w:val="24"/>
+        </w:rPr>
+      </w:pPr>
+      <w:r>
+        <w:rPr>
+          <w:rFonts w:ascii="Times New Roman" w:eastAsia="Times New Roman" w:hAnsi="Times New Roman" w:cs="Times New Roman"/>
+          <w:sz w:val="24"/>
+          <w:szCs w:val="24"/>
+        </w:rPr>
+        <w:t xml:space="preserve">POST: https://localhost:44316/Account/LogIn </w:t>
+      </w:r>
+    </w:p>
+    <w:p>
+      <w:pPr>
+        <w:numPr>
+          <w:ilvl w:val="0"/>
+          <w:numId w:val="2"/>
+        </w:numPr>
+        <w:spacing w:before="100" w:beforeAutospacing="1" w:after="100" w:afterAutospacing="1" w:line="240" w:lineRule="auto"/>
+        <w:rPr>
+          <w:rFonts w:ascii="Times New Roman" w:eastAsia="Times New Roman" w:hAnsi="Times New Roman" w:cs="Times New Roman"/>
+          <w:sz w:val="24"/>
+          <w:szCs w:val="24"/>
+        </w:rPr>
+      </w:pPr>
+      <w:r>
+        <w:rPr>
+          <w:rFonts w:ascii="Times New Roman" w:eastAsia="Times New Roman" w:hAnsi="Times New Roman" w:cs="Times New Roman"/>
+          <w:sz w:val="24"/>
+          <w:szCs w:val="24"/>
+        </w:rPr>
+        <w:t xml:space="preserve">POST: https://localhost:44316/Account/LogIn?returnUrl=%2FStory%2FEdit%2F2065 </w:t>
+      </w:r>
+    </w:p>
+    <w:p>
+      <w:pPr>
+        <w:numPr>
+          <w:ilvl w:val="0"/>
+          <w:numId w:val="2"/>
+        </w:numPr>
+        <w:spacing w:before="100" w:beforeAutospacing="1" w:after="100" w:afterAutospacing="1" w:line="240" w:lineRule="auto"/>
+        <w:rPr>
+          <w:rFonts w:ascii="Times New Roman" w:eastAsia="Times New Roman" w:hAnsi="Times New Roman" w:cs="Times New Roman"/>
+          <w:color w:val="F4B083" w:themeColor="accent2" w:themeTint="99"/>
+          <w:sz w:val="24"/>
+          <w:szCs w:val="24"/>
+        </w:rPr>
+      </w:pPr>
+      <w:r>
+        <w:rPr>
+          <w:rFonts w:ascii="Times New Roman" w:eastAsia="Times New Roman" w:hAnsi="Times New Roman" w:cs="Times New Roman"/>
+          <w:color w:val="F4B083" w:themeColor="accent2" w:themeTint="99"/>
+          <w:sz w:val="24"/>
+          <w:szCs w:val="24"/>
+        </w:rPr>
+        <w:t xml:space="preserve">Application Error Disclosure </w:t>
+      </w:r>
+    </w:p>
+    <w:p>
+      <w:pPr>
+        <w:numPr>
+          <w:ilvl w:val="0"/>
+          <w:numId w:val="2"/>
+        </w:numPr>
+        <w:spacing w:before="100" w:beforeAutospacing="1" w:after="100" w:afterAutospacing="1" w:line="240" w:lineRule="auto"/>
+        <w:rPr>
+          <w:rFonts w:ascii="Times New Roman" w:eastAsia="Times New Roman" w:hAnsi="Times New Roman" w:cs="Times New Roman"/>
+          <w:color w:val="F4B083" w:themeColor="accent2" w:themeTint="99"/>
+          <w:sz w:val="24"/>
+          <w:szCs w:val="24"/>
+        </w:rPr>
+      </w:pPr>
+      <w:r>
+        <w:rPr>
+          <w:rFonts w:ascii="Times New Roman" w:eastAsia="Times New Roman" w:hAnsi="Times New Roman" w:cs="Times New Roman"/>
+          <w:color w:val="F4B083" w:themeColor="accent2" w:themeTint="99"/>
+          <w:sz w:val="24"/>
+          <w:szCs w:val="24"/>
+        </w:rPr>
+        <w:t xml:space="preserve">Cookie Without Secure Flag </w:t>
+      </w:r>
+    </w:p>
+    <w:p>
+      <w:pPr>
+        <w:numPr>
+          <w:ilvl w:val="0"/>
+          <w:numId w:val="2"/>
+        </w:numPr>
+        <w:spacing w:before="100" w:beforeAutospacing="1" w:after="100" w:afterAutospacing="1" w:line="240" w:lineRule="auto"/>
+        <w:rPr>
+          <w:rFonts w:ascii="Times New Roman" w:eastAsia="Times New Roman" w:hAnsi="Times New Roman" w:cs="Times New Roman"/>
+          <w:color w:val="F4B083" w:themeColor="accent2" w:themeTint="99"/>
+          <w:sz w:val="24"/>
+          <w:szCs w:val="24"/>
+        </w:rPr>
+      </w:pPr>
+      <w:r>
+        <w:rPr>
+          <w:rFonts w:ascii="Times New Roman" w:eastAsia="Times New Roman" w:hAnsi="Times New Roman" w:cs="Times New Roman"/>
+          <w:color w:val="F4B083" w:themeColor="accent2" w:themeTint="99"/>
+          <w:sz w:val="24"/>
+          <w:szCs w:val="24"/>
+        </w:rPr>
+        <w:t xml:space="preserve">Incomplete or No Cache-control and Pragma HTTP Header Set (4379) </w:t>
+      </w:r>
+    </w:p>
+    <w:p>
+      <w:pPr>
+        <w:numPr>
+          <w:ilvl w:val="0"/>
+          <w:numId w:val="2"/>
+        </w:numPr>
+        <w:spacing w:before="100" w:beforeAutospacing="1" w:after="100" w:afterAutospacing="1" w:line="240" w:lineRule="auto"/>
+        <w:rPr>
+          <w:rFonts w:ascii="Times New Roman" w:eastAsia="Times New Roman" w:hAnsi="Times New Roman" w:cs="Times New Roman"/>
+          <w:color w:val="F4B083" w:themeColor="accent2" w:themeTint="99"/>
+          <w:sz w:val="24"/>
+          <w:szCs w:val="24"/>
+        </w:rPr>
+      </w:pPr>
+      <w:r>
+        <w:rPr>
+          <w:rFonts w:ascii="Times New Roman" w:eastAsia="Times New Roman" w:hAnsi="Times New Roman" w:cs="Times New Roman"/>
+          <w:color w:val="F4B083" w:themeColor="accent2" w:themeTint="99"/>
+          <w:sz w:val="24"/>
+          <w:szCs w:val="24"/>
+        </w:rPr>
+        <w:t xml:space="preserve">Server Leaks Information via "X-Powered-By" HTTP Response Header Field(s) (6606) </w:t>
+      </w:r>
+    </w:p>
+    <w:p>
+      <w:pPr>
+        <w:numPr>
+          <w:ilvl w:val="0"/>
+          <w:numId w:val="2"/>
+        </w:numPr>
+        <w:spacing w:before="100" w:beforeAutospacing="1" w:after="100" w:afterAutospacing="1" w:line="240" w:lineRule="auto"/>
+        <w:rPr>
+          <w:rFonts w:ascii="Times New Roman" w:eastAsia="Times New Roman" w:hAnsi="Times New Roman" w:cs="Times New Roman"/>
+          <w:color w:val="00B0F0"/>
+          <w:sz w:val="24"/>
+          <w:szCs w:val="24"/>
+        </w:rPr>
+      </w:pPr>
+      <w:r>
+        <w:rPr>
+          <w:rFonts w:ascii="Times New Roman" w:eastAsia="Times New Roman" w:hAnsi="Times New Roman" w:cs="Times New Roman"/>
+          <w:color w:val="00B0F0"/>
+          <w:sz w:val="24"/>
+          <w:szCs w:val="24"/>
+        </w:rPr>
+        <w:t xml:space="preserve">Information Disclosure - Suspicious Comments (2) </w:t>
+      </w:r>
+    </w:p>
+    <w:p>
+      <w:pPr>
+        <w:numPr>
+          <w:ilvl w:val="0"/>
+          <w:numId w:val="2"/>
+        </w:numPr>
+        <w:spacing w:before="100" w:beforeAutospacing="1" w:after="100" w:afterAutospacing="1" w:line="240" w:lineRule="auto"/>
+        <w:rPr>
+          <w:rFonts w:ascii="Times New Roman" w:eastAsia="Times New Roman" w:hAnsi="Times New Roman" w:cs="Times New Roman"/>
+          <w:color w:val="00B0F0"/>
+          <w:sz w:val="24"/>
+          <w:szCs w:val="24"/>
+        </w:rPr>
+      </w:pPr>
+      <w:r>
+        <w:rPr>
+          <w:rFonts w:ascii="Times New Roman" w:eastAsia="Times New Roman" w:hAnsi="Times New Roman" w:cs="Times New Roman"/>
+          <w:color w:val="00B0F0"/>
+          <w:sz w:val="24"/>
+          <w:szCs w:val="24"/>
+        </w:rPr>
+        <w:t xml:space="preserve">Loosely Scoped Cookie </w:t>
+      </w:r>
+    </w:p>
+    <w:p>
+      <w:pPr>
+        <w:spacing w:before="100" w:beforeAutospacing="1" w:after="100" w:afterAutospacing="1" w:line="240" w:lineRule="auto"/>
+        <w:rPr>
+          <w:rFonts w:ascii="Times New Roman" w:eastAsia="Times New Roman" w:hAnsi="Times New Roman" w:cs="Times New Roman"/>
+          <w:color w:val="00B0F0"/>
+          <w:sz w:val="24"/>
+          <w:szCs w:val="24"/>
+        </w:rPr>
+      </w:pPr>
+      <w:r>
+        <w:rPr>
+          <w:rFonts w:ascii="Arial" w:hAnsi="Arial" w:cs="Arial"/>
+          <w:noProof/>
+          <w:sz w:val="24"/>
+          <w:szCs w:val="24"/>
+        </w:rPr>
+        <w:drawing>
+          <wp:inline distT="0" distB="0" distL="0" distR="0" wp14:anchorId="1EE745E0" wp14:editId="2970576D">
+            <wp:extent cx="5937885" cy="2374900"/>
+            <wp:effectExtent l="0" t="0" r="5715" b="6350"/>
+            <wp:docPr id="1" name="Picture 1"/>
+            <wp:cNvGraphicFramePr>
+              <a:graphicFrameLocks xmlns:a="http://schemas.openxmlformats.org/drawingml/2006/main" noChangeAspect="1"/>
+            </wp:cNvGraphicFramePr>
+            <a:graphic xmlns:a="http://schemas.openxmlformats.org/drawingml/2006/main">
+              <a:graphicData uri="http://schemas.openxmlformats.org/drawingml/2006/picture">
+                <pic:pic xmlns:pic="http://schemas.openxmlformats.org/drawingml/2006/picture">
+                  <pic:nvPicPr>
+                    <pic:cNvPr id="0" name="Picture 1"/>
+                    <pic:cNvPicPr>
+                      <a:picLocks noChangeAspect="1" noChangeArrowheads="1"/>
+                    </pic:cNvPicPr>
+                  </pic:nvPicPr>
+                  <pic:blipFill>
+                    <a:blip r:embed="rId6">
+                      <a:extLst>
+                        <a:ext uri="{28A0092B-C50C-407E-A947-70E740481C1C}">
+                          <a14:useLocalDpi xmlns:a14="http://schemas.microsoft.com/office/drawing/2010/main" val="0"/>
+                        </a:ext>
+                      </a:extLst>
+                    </a:blip>
+                    <a:srcRect/>
+                    <a:stretch>
+                      <a:fillRect/>
+                    </a:stretch>
+                  </pic:blipFill>
+                  <pic:spPr bwMode="auto">
+                    <a:xfrm>
+                      <a:off x="0" y="0"/>
+                      <a:ext cx="5937885" cy="2374900"/>
+                    </a:xfrm>
+                    <a:prstGeom prst="rect">
+                      <a:avLst/>
+                    </a:prstGeom>
+                    <a:noFill/>
+                    <a:ln>
+                      <a:noFill/>
+                    </a:ln>
+                  </pic:spPr>
+                </pic:pic>
+              </a:graphicData>
+            </a:graphic>
+          </wp:inline>
+        </w:drawing>
+      </w:r>
+    </w:p>
+    <w:p>
+      <w:pPr>
+        <w:spacing w:before="100" w:beforeAutospacing="1" w:after="100" w:afterAutospacing="1" w:line="240" w:lineRule="auto"/>
+        <w:rPr>
+          <w:rFonts w:ascii="Times New Roman" w:eastAsia="Times New Roman" w:hAnsi="Times New Roman" w:cs="Times New Roman"/>
+          <w:color w:val="00B0F0"/>
+          <w:sz w:val="24"/>
+          <w:szCs w:val="24"/>
+        </w:rPr>
+      </w:pPr>
+    </w:p>
+    <w:p>
+      <w:pPr>
+        <w:spacing w:before="100" w:beforeAutospacing="1" w:after="100" w:afterAutospacing="1" w:line="240" w:lineRule="auto"/>
+        <w:rPr>
+          <w:rFonts w:ascii="Times New Roman" w:eastAsia="Times New Roman" w:hAnsi="Times New Roman" w:cs="Times New Roman"/>
+          <w:color w:val="00B0F0"/>
+          <w:sz w:val="24"/>
+          <w:szCs w:val="24"/>
+        </w:rPr>
+      </w:pPr>
+    </w:p>
+    <w:p>
+      <w:pPr>
+        <w:spacing w:before="100" w:beforeAutospacing="1" w:after="100" w:afterAutospacing="1" w:line="240" w:lineRule="auto"/>
+        <w:rPr>
+          <w:rFonts w:ascii="Times New Roman" w:eastAsia="Times New Roman" w:hAnsi="Times New Roman" w:cs="Times New Roman"/>
+          <w:color w:val="00B0F0"/>
+          <w:sz w:val="24"/>
+          <w:szCs w:val="24"/>
+        </w:rPr>
+      </w:pPr>
+    </w:p>
+    <w:p>
+      <w:pPr>
+        <w:spacing w:before="100" w:beforeAutospacing="1" w:after="100" w:afterAutospacing="1" w:line="240" w:lineRule="auto"/>
+        <w:rPr>
+          <w:rFonts w:ascii="Times New Roman" w:eastAsia="Times New Roman" w:hAnsi="Times New Roman" w:cs="Times New Roman"/>
+          <w:color w:val="00B0F0"/>
+          <w:sz w:val="24"/>
+          <w:szCs w:val="24"/>
+        </w:rPr>
+      </w:pPr>
+    </w:p>
+    <w:p>
+      <w:pPr>
+        <w:spacing w:before="100" w:beforeAutospacing="1" w:after="100" w:afterAutospacing="1" w:line="240" w:lineRule="auto"/>
+        <w:rPr>
+          <w:rFonts w:ascii="Times New Roman" w:eastAsia="Times New Roman" w:hAnsi="Times New Roman" w:cs="Times New Roman"/>
+          <w:color w:val="00B0F0"/>
+          <w:sz w:val="24"/>
+          <w:szCs w:val="24"/>
+        </w:rPr>
+      </w:pPr>
+    </w:p>
+    <w:p>
+      <w:pPr>
+        <w:spacing w:before="100" w:beforeAutospacing="1" w:after="100" w:afterAutospacing="1" w:line="240" w:lineRule="auto"/>
+        <w:rPr>
+          <w:rFonts w:ascii="Times New Roman" w:eastAsia="Times New Roman" w:hAnsi="Times New Roman" w:cs="Times New Roman"/>
+          <w:color w:val="00B0F0"/>
+          <w:sz w:val="24"/>
+          <w:szCs w:val="24"/>
+        </w:rPr>
+      </w:pPr>
+    </w:p>
+    <w:p>
+      <w:pPr>
+        <w:numPr>
+          <w:ilvl w:val="0"/>
+          <w:numId w:val="2"/>
+        </w:numPr>
+        <w:spacing w:before="100" w:beforeAutospacing="1" w:after="100" w:afterAutospacing="1" w:line="240" w:lineRule="auto"/>
+        <w:rPr>
+          <w:rFonts w:ascii="Times New Roman" w:eastAsia="Times New Roman" w:hAnsi="Times New Roman" w:cs="Times New Roman"/>
+          <w:color w:val="00B0F0"/>
+          <w:sz w:val="24"/>
+          <w:szCs w:val="24"/>
+        </w:rPr>
+      </w:pPr>
+      <w:r>
+        <w:rPr>
+          <w:rFonts w:ascii="Times New Roman" w:eastAsia="Times New Roman" w:hAnsi="Times New Roman" w:cs="Times New Roman"/>
+          <w:color w:val="00B0F0"/>
+          <w:sz w:val="24"/>
+          <w:szCs w:val="24"/>
+        </w:rPr>
+        <w:lastRenderedPageBreak/>
+        <w:t xml:space="preserve">Timestamp Disclosure - Unix </w:t>
+      </w:r>
+      <w:r>
+        <w:rPr>
+          <w:rFonts w:ascii="Arial" w:hAnsi="Arial" w:cs="Arial"/>
+          <w:noProof/>
+          <w:sz w:val="24"/>
+          <w:szCs w:val="24"/>
+        </w:rPr>
+        <w:drawing>
+          <wp:inline distT="0" distB="0" distL="0" distR="0" wp14:anchorId="36530A2E" wp14:editId="20E84FA3">
+            <wp:extent cx="5937885" cy="5367655"/>
+            <wp:effectExtent l="0" t="0" r="5715" b="4445"/>
+            <wp:docPr id="2" name="Picture 2"/>
+            <wp:cNvGraphicFramePr>
+              <a:graphicFrameLocks xmlns:a="http://schemas.openxmlformats.org/drawingml/2006/main" noChangeAspect="1"/>
+            </wp:cNvGraphicFramePr>
+            <a:graphic xmlns:a="http://schemas.openxmlformats.org/drawingml/2006/main">
+              <a:graphicData uri="http://schemas.openxmlformats.org/drawingml/2006/picture">
+                <pic:pic xmlns:pic="http://schemas.openxmlformats.org/drawingml/2006/picture">
+                  <pic:nvPicPr>
+                    <pic:cNvPr id="0" name="Picture 2"/>
+                    <pic:cNvPicPr>
+                      <a:picLocks noChangeAspect="1" noChangeArrowheads="1"/>
+                    </pic:cNvPicPr>
+                  </pic:nvPicPr>
+                  <pic:blipFill>
+                    <a:blip r:embed="rId7">
+                      <a:extLst>
+                        <a:ext uri="{28A0092B-C50C-407E-A947-70E740481C1C}">
+                          <a14:useLocalDpi xmlns:a14="http://schemas.microsoft.com/office/drawing/2010/main" val="0"/>
+                        </a:ext>
+                      </a:extLst>
+                    </a:blip>
+                    <a:srcRect/>
+                    <a:stretch>
+                      <a:fillRect/>
+                    </a:stretch>
+                  </pic:blipFill>
+                  <pic:spPr bwMode="auto">
+                    <a:xfrm>
+                      <a:off x="0" y="0"/>
+                      <a:ext cx="5937885" cy="5367655"/>
+                    </a:xfrm>
+                    <a:prstGeom prst="rect">
+                      <a:avLst/>
+                    </a:prstGeom>
+                    <a:noFill/>
+                    <a:ln>
+                      <a:noFill/>
+                    </a:ln>
+                  </pic:spPr>
+                </pic:pic>
+              </a:graphicData>
+            </a:graphic>
+          </wp:inline>
+        </w:drawing>
       </w:r>
     </w:p>
     <w:p>
@@ -818,8 +1305,160 @@
       </w:rPr>
     </w:lvl>
   </w:abstractNum>
+  <w:abstractNum w:abstractNumId="1" w15:restartNumberingAfterBreak="0">
+    <w:nsid w:val="3B3054C3"/>
+    <w:multiLevelType w:val="multilevel"/>
+    <w:tmpl w:val="EED64474"/>
+    <w:lvl w:ilvl="0">
+      <w:start w:val="1"/>
+      <w:numFmt w:val="bullet"/>
+      <w:lvlText w:val=""/>
+      <w:lvlJc w:val="left"/>
+      <w:pPr>
+        <w:tabs>
+          <w:tab w:val="num" w:pos="720"/>
+        </w:tabs>
+        <w:ind w:left="720" w:hanging="360"/>
+      </w:pPr>
+      <w:rPr>
+        <w:rFonts w:ascii="Symbol" w:hAnsi="Symbol" w:hint="default"/>
+        <w:sz w:val="20"/>
+      </w:rPr>
+    </w:lvl>
+    <w:lvl w:ilvl="1" w:tentative="1">
+      <w:start w:val="1"/>
+      <w:numFmt w:val="bullet"/>
+      <w:lvlText w:val="o"/>
+      <w:lvlJc w:val="left"/>
+      <w:pPr>
+        <w:tabs>
+          <w:tab w:val="num" w:pos="1440"/>
+        </w:tabs>
+        <w:ind w:left="1440" w:hanging="360"/>
+      </w:pPr>
+      <w:rPr>
+        <w:rFonts w:ascii="Courier New" w:hAnsi="Courier New" w:hint="default"/>
+        <w:sz w:val="20"/>
+      </w:rPr>
+    </w:lvl>
+    <w:lvl w:ilvl="2" w:tentative="1">
+      <w:start w:val="1"/>
+      <w:numFmt w:val="bullet"/>
+      <w:lvlText w:val=""/>
+      <w:lvlJc w:val="left"/>
+      <w:pPr>
+        <w:tabs>
+          <w:tab w:val="num" w:pos="2160"/>
+        </w:tabs>
+        <w:ind w:left="2160" w:hanging="360"/>
+      </w:pPr>
+      <w:rPr>
+        <w:rFonts w:ascii="Wingdings" w:hAnsi="Wingdings" w:hint="default"/>
+        <w:sz w:val="20"/>
+      </w:rPr>
+    </w:lvl>
+    <w:lvl w:ilvl="3" w:tentative="1">
+      <w:start w:val="1"/>
+      <w:numFmt w:val="bullet"/>
+      <w:lvlText w:val=""/>
+      <w:lvlJc w:val="left"/>
+      <w:pPr>
+        <w:tabs>
+          <w:tab w:val="num" w:pos="2880"/>
+        </w:tabs>
+        <w:ind w:left="2880" w:hanging="360"/>
+      </w:pPr>
+      <w:rPr>
+        <w:rFonts w:ascii="Wingdings" w:hAnsi="Wingdings" w:hint="default"/>
+        <w:sz w:val="20"/>
+      </w:rPr>
+    </w:lvl>
+    <w:lvl w:ilvl="4" w:tentative="1">
+      <w:start w:val="1"/>
+      <w:numFmt w:val="bullet"/>
+      <w:lvlText w:val=""/>
+      <w:lvlJc w:val="left"/>
+      <w:pPr>
+        <w:tabs>
+          <w:tab w:val="num" w:pos="3600"/>
+        </w:tabs>
+        <w:ind w:left="3600" w:hanging="360"/>
+      </w:pPr>
+      <w:rPr>
+        <w:rFonts w:ascii="Wingdings" w:hAnsi="Wingdings" w:hint="default"/>
+        <w:sz w:val="20"/>
+      </w:rPr>
+    </w:lvl>
+    <w:lvl w:ilvl="5" w:tentative="1">
+      <w:start w:val="1"/>
+      <w:numFmt w:val="bullet"/>
+      <w:lvlText w:val=""/>
+      <w:lvlJc w:val="left"/>
+      <w:pPr>
+        <w:tabs>
+          <w:tab w:val="num" w:pos="4320"/>
+        </w:tabs>
+        <w:ind w:left="4320" w:hanging="360"/>
+      </w:pPr>
+      <w:rPr>
+        <w:rFonts w:ascii="Wingdings" w:hAnsi="Wingdings" w:hint="default"/>
+        <w:sz w:val="20"/>
+      </w:rPr>
+    </w:lvl>
+    <w:lvl w:ilvl="6" w:tentative="1">
+      <w:start w:val="1"/>
+      <w:numFmt w:val="bullet"/>
+      <w:lvlText w:val=""/>
+      <w:lvlJc w:val="left"/>
+      <w:pPr>
+        <w:tabs>
+          <w:tab w:val="num" w:pos="5040"/>
+        </w:tabs>
+        <w:ind w:left="5040" w:hanging="360"/>
+      </w:pPr>
+      <w:rPr>
+        <w:rFonts w:ascii="Wingdings" w:hAnsi="Wingdings" w:hint="default"/>
+        <w:sz w:val="20"/>
+      </w:rPr>
+    </w:lvl>
+    <w:lvl w:ilvl="7" w:tentative="1">
+      <w:start w:val="1"/>
+      <w:numFmt w:val="bullet"/>
+      <w:lvlText w:val=""/>
+      <w:lvlJc w:val="left"/>
+      <w:pPr>
+        <w:tabs>
+          <w:tab w:val="num" w:pos="5760"/>
+        </w:tabs>
+        <w:ind w:left="5760" w:hanging="360"/>
+      </w:pPr>
+      <w:rPr>
+        <w:rFonts w:ascii="Wingdings" w:hAnsi="Wingdings" w:hint="default"/>
+        <w:sz w:val="20"/>
+      </w:rPr>
+    </w:lvl>
+    <w:lvl w:ilvl="8" w:tentative="1">
+      <w:start w:val="1"/>
+      <w:numFmt w:val="bullet"/>
+      <w:lvlText w:val=""/>
+      <w:lvlJc w:val="left"/>
+      <w:pPr>
+        <w:tabs>
+          <w:tab w:val="num" w:pos="6480"/>
+        </w:tabs>
+        <w:ind w:left="6480" w:hanging="360"/>
+      </w:pPr>
+      <w:rPr>
+        <w:rFonts w:ascii="Wingdings" w:hAnsi="Wingdings" w:hint="default"/>
+        <w:sz w:val="20"/>
+      </w:rPr>
+    </w:lvl>
+  </w:abstractNum>
   <w:num w:numId="1">
     <w:abstractNumId w:val="0"/>
+  </w:num>
+  <w:num w:numId="2">
+    <w:abstractNumId w:val="1"/>
   </w:num>
 </w:numbering>
 </file>

</xml_diff>